<commit_message>
fix table styling below tables without notes
</commit_message>
<xml_diff>
--- a/_extensions/wjschne/apaquarto/apaquarto.docx
+++ b/_extensions/wjschne/apaquarto/apaquarto.docx
@@ -4,7 +4,7 @@
   <w:body>
     <w:p>
       <w:pPr>
-        <w:pStyle w:val="BlockText"/>
+        <w:pStyle w:val="BodyText"/>
       </w:pPr>
     </w:p>
     <w:sectPr>
@@ -1811,6 +1811,22 @@
       <w:jc w:val="left"/>
     </w:pPr>
   </w:style>
+  <w:style w:type="paragraph" w:customStyle="1" w:styleId="BodyTextAfterTable">
+    <w:name w:val="Body Text After Table"/>
+    <w:basedOn w:val="BodyText"/>
+    <w:link w:val="BodyTextAfterTableChar"/>
+    <w:qFormat/>
+    <w:rsid w:val="00BB3FEC"/>
+    <w:pPr>
+      <w:spacing w:before="240"/>
+    </w:pPr>
+  </w:style>
+  <w:style w:type="character" w:customStyle="1" w:styleId="BodyTextAfterTableChar">
+    <w:name w:val="Body Text After Table Char"/>
+    <w:basedOn w:val="BodyTextChar"/>
+    <w:link w:val="BodyTextAfterTable"/>
+    <w:rsid w:val="00BB3FEC"/>
+  </w:style>
 </w:styles>
 </file>
 

</xml_diff>

<commit_message>
fix spacing after figure without note
</commit_message>
<xml_diff>
--- a/_extensions/wjschne/apaquarto/apaquarto.docx
+++ b/_extensions/wjschne/apaquarto/apaquarto.docx
@@ -1790,13 +1790,16 @@
     <w:basedOn w:val="Figure"/>
     <w:link w:val="FigureWithoutNoteChar"/>
     <w:qFormat/>
-    <w:rsid w:val="005566BA"/>
+    <w:rsid w:val="00C304F7"/>
+    <w:pPr>
+      <w:spacing w:after="240"/>
+    </w:pPr>
   </w:style>
   <w:style w:type="character" w:customStyle="1" w:styleId="FigureWithoutNoteChar">
     <w:name w:val="FigureWithoutNote Char"/>
     <w:basedOn w:val="FigureChar"/>
     <w:link w:val="FigureWithoutNote"/>
-    <w:rsid w:val="005566BA"/>
+    <w:rsid w:val="00C304F7"/>
   </w:style>
   <w:style w:type="paragraph" w:customStyle="1" w:styleId="AuthorNote">
     <w:name w:val="AuthorNote"/>

</xml_diff>

<commit_message>
Indent paragraphs after the first paragraph in a block quote
</commit_message>
<xml_diff>
--- a/_extensions/wjschne/apaquarto/apaquarto.docx
+++ b/_extensions/wjschne/apaquarto/apaquarto.docx
@@ -2,11 +2,7 @@
 <file path=word/document.xml><?xml version="1.0" encoding="utf-8"?>
 <w:document xmlns:wpc="http://schemas.microsoft.com/office/word/2010/wordprocessingCanvas" xmlns:cx="http://schemas.microsoft.com/office/drawing/2014/chartex" xmlns:cx1="http://schemas.microsoft.com/office/drawing/2015/9/8/chartex" xmlns:cx2="http://schemas.microsoft.com/office/drawing/2015/10/21/chartex" xmlns:cx3="http://schemas.microsoft.com/office/drawing/2016/5/9/chartex" xmlns:cx4="http://schemas.microsoft.com/office/drawing/2016/5/10/chartex" xmlns:cx5="http://schemas.microsoft.com/office/drawing/2016/5/11/chartex" xmlns:cx6="http://schemas.microsoft.com/office/drawing/2016/5/12/chartex" xmlns:cx7="http://schemas.microsoft.com/office/drawing/2016/5/13/chartex" xmlns:cx8="http://schemas.microsoft.com/office/drawing/2016/5/14/chartex" xmlns:mc="http://schemas.openxmlformats.org/markup-compatibility/2006" xmlns:aink="http://schemas.microsoft.com/office/drawing/2016/ink" xmlns:am3d="http://schemas.microsoft.com/office/drawing/2017/model3d" xmlns:o="urn:schemas-microsoft-com:office:office" xmlns:oel="http://schemas.microsoft.com/office/2019/extlst" xmlns:r="http://schemas.openxmlformats.org/officeDocument/2006/relationships" xmlns:m="http://schemas.openxmlformats.org/officeDocument/2006/math" xmlns:v="urn:schemas-microsoft-com:vml" xmlns:wp14="http://schemas.microsoft.com/office/word/2010/wordprocessingDrawing" xmlns:wp="http://schemas.openxmlformats.org/drawingml/2006/wordprocessingDrawing" xmlns:w10="urn:schemas-microsoft-com:office:word" xmlns:w="http://schemas.openxmlformats.org/wordprocessingml/2006/main" xmlns:w14="http://schemas.microsoft.com/office/word/2010/wordml" xmlns:w15="http://schemas.microsoft.com/office/word/2012/wordml" xmlns:w16cex="http://schemas.microsoft.com/office/word/2018/wordml/cex" xmlns:w16cid="http://schemas.microsoft.com/office/word/2016/wordml/cid" xmlns:w16="http://schemas.microsoft.com/office/word/2018/wordml" xmlns:w16sdtdh="http://schemas.microsoft.com/office/word/2020/wordml/sdtdatahash" xmlns:w16se="http://schemas.microsoft.com/office/word/2015/wordml/symex" xmlns:wpg="http://schemas.microsoft.com/office/word/2010/wordprocessingGroup" xmlns:wpi="http://schemas.microsoft.com/office/word/2010/wordprocessingInk" xmlns:wne="http://schemas.microsoft.com/office/word/2006/wordml" xmlns:wps="http://schemas.microsoft.com/office/word/2010/wordprocessingShape" mc:Ignorable="w14 w15 w16se w16cid w16 w16cex w16sdtdh wp14">
   <w:body>
-    <w:p>
-      <w:pPr>
-        <w:pStyle w:val="NoIndent"/>
-      </w:pPr>
-    </w:p>
+    <w:p/>
     <w:sectPr>
       <w:headerReference w:type="default" r:id="rId8"/>
       <w:pgSz w:w="12240" w:h="15840"/>
@@ -1110,6 +1106,7 @@
     <w:name w:val="Block Text"/>
     <w:basedOn w:val="BodyText"/>
     <w:next w:val="BodyText"/>
+    <w:link w:val="BlockTextChar"/>
     <w:uiPriority w:val="9"/>
     <w:unhideWhenUsed/>
     <w:qFormat/>
@@ -1845,6 +1842,29 @@
     <w:basedOn w:val="BodyTextChar"/>
     <w:link w:val="NoIndent"/>
     <w:rsid w:val="004023D3"/>
+  </w:style>
+  <w:style w:type="paragraph" w:customStyle="1" w:styleId="NextBlockText">
+    <w:name w:val="NextBlockText"/>
+    <w:basedOn w:val="BlockText"/>
+    <w:link w:val="NextBlockTextChar"/>
+    <w:qFormat/>
+    <w:rsid w:val="00065938"/>
+    <w:pPr>
+      <w:ind w:firstLine="720"/>
+    </w:pPr>
+  </w:style>
+  <w:style w:type="character" w:customStyle="1" w:styleId="BlockTextChar">
+    <w:name w:val="Block Text Char"/>
+    <w:basedOn w:val="BodyTextChar"/>
+    <w:link w:val="BlockText"/>
+    <w:uiPriority w:val="9"/>
+    <w:rsid w:val="00065938"/>
+  </w:style>
+  <w:style w:type="character" w:customStyle="1" w:styleId="NextBlockTextChar">
+    <w:name w:val="NextBlockText Char"/>
+    <w:basedOn w:val="BlockTextChar"/>
+    <w:link w:val="NextBlockText"/>
+    <w:rsid w:val="00065938"/>
   </w:style>
 </w:styles>
 </file>

</xml_diff>

<commit_message>
temporary fix for LibreOffice users
</commit_message>
<xml_diff>
--- a/_extensions/wjschne/apaquarto/apaquarto.docx
+++ b/_extensions/wjschne/apaquarto/apaquarto.docx
@@ -2,7 +2,13 @@
 <file path=word/document.xml><?xml version="1.0" encoding="utf-8"?>
 <w:document xmlns:wpc="http://schemas.microsoft.com/office/word/2010/wordprocessingCanvas" xmlns:cx="http://schemas.microsoft.com/office/drawing/2014/chartex" xmlns:cx1="http://schemas.microsoft.com/office/drawing/2015/9/8/chartex" xmlns:cx2="http://schemas.microsoft.com/office/drawing/2015/10/21/chartex" xmlns:cx3="http://schemas.microsoft.com/office/drawing/2016/5/9/chartex" xmlns:cx4="http://schemas.microsoft.com/office/drawing/2016/5/10/chartex" xmlns:cx5="http://schemas.microsoft.com/office/drawing/2016/5/11/chartex" xmlns:cx6="http://schemas.microsoft.com/office/drawing/2016/5/12/chartex" xmlns:cx7="http://schemas.microsoft.com/office/drawing/2016/5/13/chartex" xmlns:cx8="http://schemas.microsoft.com/office/drawing/2016/5/14/chartex" xmlns:mc="http://schemas.openxmlformats.org/markup-compatibility/2006" xmlns:aink="http://schemas.microsoft.com/office/drawing/2016/ink" xmlns:am3d="http://schemas.microsoft.com/office/drawing/2017/model3d" xmlns:o="urn:schemas-microsoft-com:office:office" xmlns:oel="http://schemas.microsoft.com/office/2019/extlst" xmlns:r="http://schemas.openxmlformats.org/officeDocument/2006/relationships" xmlns:m="http://schemas.openxmlformats.org/officeDocument/2006/math" xmlns:v="urn:schemas-microsoft-com:vml" xmlns:wp14="http://schemas.microsoft.com/office/word/2010/wordprocessingDrawing" xmlns:wp="http://schemas.openxmlformats.org/drawingml/2006/wordprocessingDrawing" xmlns:w10="urn:schemas-microsoft-com:office:word" xmlns:w="http://schemas.openxmlformats.org/wordprocessingml/2006/main" xmlns:w14="http://schemas.microsoft.com/office/word/2010/wordml" xmlns:w15="http://schemas.microsoft.com/office/word/2012/wordml" xmlns:w16cex="http://schemas.microsoft.com/office/word/2018/wordml/cex" xmlns:w16cid="http://schemas.microsoft.com/office/word/2016/wordml/cid" xmlns:w16="http://schemas.microsoft.com/office/word/2018/wordml" xmlns:w16sdtdh="http://schemas.microsoft.com/office/word/2020/wordml/sdtdatahash" xmlns:w16se="http://schemas.microsoft.com/office/word/2015/wordml/symex" xmlns:wpg="http://schemas.microsoft.com/office/word/2010/wordprocessingGroup" xmlns:wpi="http://schemas.microsoft.com/office/word/2010/wordprocessingInk" xmlns:wne="http://schemas.microsoft.com/office/word/2006/wordml" xmlns:wps="http://schemas.microsoft.com/office/word/2010/wordprocessingShape" mc:Ignorable="w14 w15 w16se w16cid w16 w16cex w16sdtdh wp14">
   <w:body>
-    <w:p/>
+    <w:p>
+      <w:pPr>
+        <w:rPr>
+          <w:rStyle w:val="H5"/>
+        </w:rPr>
+      </w:pPr>
+    </w:p>
     <w:sectPr>
       <w:headerReference w:type="even" r:id="rId8"/>
       <w:headerReference w:type="default" r:id="rId9"/>
@@ -1948,6 +1954,27 @@
       <w:color w:val="666666"/>
     </w:rPr>
   </w:style>
+  <w:style w:type="character" w:customStyle="1" w:styleId="H4">
+    <w:name w:val="H4"/>
+    <w:basedOn w:val="DefaultParagraphFont"/>
+    <w:uiPriority w:val="1"/>
+    <w:qFormat/>
+    <w:rsid w:val="00EA785F"/>
+    <w:rPr>
+      <w:b/>
+    </w:rPr>
+  </w:style>
+  <w:style w:type="character" w:customStyle="1" w:styleId="H5">
+    <w:name w:val="H5"/>
+    <w:basedOn w:val="H4"/>
+    <w:uiPriority w:val="1"/>
+    <w:qFormat/>
+    <w:rsid w:val="00EA785F"/>
+    <w:rPr>
+      <w:b/>
+      <w:i/>
+    </w:rPr>
+  </w:style>
 </w:styles>
 </file>
 
@@ -2038,6 +2065,7 @@
   </w:compat>
   <w:rsids>
     <w:rsidRoot w:val="005702F2"/>
+    <w:rsid w:val="00440287"/>
     <w:rsid w:val="005702F2"/>
     <w:rsid w:val="005B1707"/>
     <w:rsid w:val="00843AF0"/>

</xml_diff>

<commit_message>
fix figure and table order when floatsintext is true
</commit_message>
<xml_diff>
--- a/_extensions/wjschne/apaquarto/apaquarto.docx
+++ b/_extensions/wjschne/apaquarto/apaquarto.docx
@@ -876,7 +876,7 @@
   <w:style w:type="paragraph" w:default="1" w:styleId="Normal">
     <w:name w:val="Normal"/>
     <w:qFormat/>
-    <w:rsid w:val="00387689"/>
+    <w:rsid w:val="0083560B"/>
     <w:pPr>
       <w:spacing w:after="0" w:line="480" w:lineRule="auto"/>
     </w:pPr>
@@ -1086,7 +1086,7 @@
     <w:basedOn w:val="Normal"/>
     <w:link w:val="BodyTextChar"/>
     <w:qFormat/>
-    <w:rsid w:val="009B41AF"/>
+    <w:rsid w:val="0083560B"/>
     <w:pPr>
       <w:ind w:firstLine="720"/>
     </w:pPr>
@@ -1357,7 +1357,7 @@
     <w:name w:val="Body Text Char"/>
     <w:basedOn w:val="DefaultParagraphFont"/>
     <w:link w:val="BodyText"/>
-    <w:rsid w:val="009B41AF"/>
+    <w:rsid w:val="0083560B"/>
   </w:style>
   <w:style w:type="paragraph" w:customStyle="1" w:styleId="red">
     <w:name w:val="red"/>
@@ -2065,6 +2065,7 @@
   </w:compat>
   <w:rsids>
     <w:rsidRoot w:val="005702F2"/>
+    <w:rsid w:val="00266742"/>
     <w:rsid w:val="00440287"/>
     <w:rsid w:val="005702F2"/>
     <w:rsid w:val="005B1707"/>

</xml_diff>